<commit_message>
2 test cases added
016
</commit_message>
<xml_diff>
--- a/Docs/AAS Thesis.docx
+++ b/Docs/AAS Thesis.docx
@@ -459,7 +459,21 @@
         <w:rPr>
           <w:sz w:val="26"/>
         </w:rPr>
-        <w:t xml:space="preserve">　　Maaz Latif</w:t>
+        <w:t xml:space="preserve">　　</w:t>
+      </w:r>
+      <w:proofErr w:type="spellStart"/>
+      <w:r>
+        <w:rPr>
+          <w:sz w:val="26"/>
+        </w:rPr>
+        <w:t>Maaz</w:t>
+      </w:r>
+      <w:proofErr w:type="spellEnd"/>
+      <w:r>
+        <w:rPr>
+          <w:sz w:val="26"/>
+        </w:rPr>
+        <w:t xml:space="preserve"> Latif</w:t>
       </w:r>
       <w:r>
         <w:rPr>
@@ -486,7 +500,21 @@
         <w:rPr>
           <w:sz w:val="26"/>
         </w:rPr>
-        <w:t xml:space="preserve">　　Muzamil khan</w:t>
+        <w:t xml:space="preserve">　　</w:t>
+      </w:r>
+      <w:proofErr w:type="spellStart"/>
+      <w:r>
+        <w:rPr>
+          <w:sz w:val="26"/>
+        </w:rPr>
+        <w:t>Muzamil</w:t>
+      </w:r>
+      <w:proofErr w:type="spellEnd"/>
+      <w:r>
+        <w:rPr>
+          <w:sz w:val="26"/>
+        </w:rPr>
+        <w:t xml:space="preserve"> khan</w:t>
       </w:r>
       <w:r>
         <w:rPr>
@@ -10423,7 +10451,21 @@
         <w:rPr>
           <w:sz w:val="28"/>
         </w:rPr>
-        <w:t xml:space="preserve">　　Use case uc 2</w:t>
+        <w:t xml:space="preserve">　　Use case </w:t>
+      </w:r>
+      <w:proofErr w:type="spellStart"/>
+      <w:r>
+        <w:rPr>
+          <w:sz w:val="28"/>
+        </w:rPr>
+        <w:t>uc</w:t>
+      </w:r>
+      <w:proofErr w:type="spellEnd"/>
+      <w:r>
+        <w:rPr>
+          <w:sz w:val="28"/>
+        </w:rPr>
+        <w:t xml:space="preserve"> 2</w:t>
       </w:r>
     </w:p>
     <w:p>
@@ -10472,7 +10514,21 @@
         <w:rPr>
           <w:sz w:val="28"/>
         </w:rPr>
-        <w:t xml:space="preserve">　　Use case uc 3</w:t>
+        <w:t xml:space="preserve">　　Use case </w:t>
+      </w:r>
+      <w:proofErr w:type="spellStart"/>
+      <w:r>
+        <w:rPr>
+          <w:sz w:val="28"/>
+        </w:rPr>
+        <w:t>uc</w:t>
+      </w:r>
+      <w:proofErr w:type="spellEnd"/>
+      <w:r>
+        <w:rPr>
+          <w:sz w:val="28"/>
+        </w:rPr>
+        <w:t xml:space="preserve"> 3</w:t>
       </w:r>
     </w:p>
     <w:p>
@@ -10541,7 +10597,25 @@
           <w:sz w:val="28"/>
           <w:szCs w:val="28"/>
         </w:rPr>
-        <w:t>Use case uc 4</w:t>
+        <w:t xml:space="preserve">Use case </w:t>
+      </w:r>
+      <w:proofErr w:type="spellStart"/>
+      <w:r>
+        <w:rPr>
+          <w:rFonts w:ascii="Times New Roman" w:hAnsi="Times New Roman" w:cs="Times New Roman"/>
+          <w:sz w:val="28"/>
+          <w:szCs w:val="28"/>
+        </w:rPr>
+        <w:t>uc</w:t>
+      </w:r>
+      <w:proofErr w:type="spellEnd"/>
+      <w:r>
+        <w:rPr>
+          <w:rFonts w:ascii="Times New Roman" w:hAnsi="Times New Roman" w:cs="Times New Roman"/>
+          <w:sz w:val="28"/>
+          <w:szCs w:val="28"/>
+        </w:rPr>
+        <w:t xml:space="preserve"> 4</w:t>
       </w:r>
     </w:p>
     <w:p>
@@ -10606,7 +10680,25 @@
           <w:sz w:val="28"/>
           <w:szCs w:val="28"/>
         </w:rPr>
-        <w:t>Use case uc 5</w:t>
+        <w:t xml:space="preserve">Use case </w:t>
+      </w:r>
+      <w:proofErr w:type="spellStart"/>
+      <w:r>
+        <w:rPr>
+          <w:rFonts w:ascii="Times New Roman" w:hAnsi="Times New Roman" w:cs="Times New Roman"/>
+          <w:sz w:val="28"/>
+          <w:szCs w:val="28"/>
+        </w:rPr>
+        <w:t>uc</w:t>
+      </w:r>
+      <w:proofErr w:type="spellEnd"/>
+      <w:r>
+        <w:rPr>
+          <w:rFonts w:ascii="Times New Roman" w:hAnsi="Times New Roman" w:cs="Times New Roman"/>
+          <w:sz w:val="28"/>
+          <w:szCs w:val="28"/>
+        </w:rPr>
+        <w:t xml:space="preserve"> 5</w:t>
       </w:r>
     </w:p>
     <w:p>
@@ -11070,9 +11162,14 @@
         <w:t xml:space="preserve"> : B</w:t>
       </w:r>
       <w:r>
-        <w:t>rief level usecase</w:t>
+        <w:t xml:space="preserve">rief level </w:t>
+      </w:r>
+      <w:proofErr w:type="spellStart"/>
+      <w:r>
+        <w:t>usecase</w:t>
       </w:r>
       <w:bookmarkEnd w:id="22"/>
+      <w:proofErr w:type="spellEnd"/>
     </w:p>
     <w:p>
       <w:pPr>
@@ -11578,8 +11675,13 @@
         <w:t xml:space="preserve">　　</w:t>
       </w:r>
       <w:bookmarkStart w:id="28" w:name="_Toc124714070"/>
-      <w:r>
-        <w:t>Maaz khan:</w:t>
+      <w:proofErr w:type="spellStart"/>
+      <w:r>
+        <w:t>Maaz</w:t>
+      </w:r>
+      <w:proofErr w:type="spellEnd"/>
+      <w:r>
+        <w:t xml:space="preserve"> khan:</w:t>
       </w:r>
       <w:bookmarkEnd w:id="28"/>
     </w:p>
@@ -11637,8 +11739,13 @@
         <w:t xml:space="preserve">　　</w:t>
       </w:r>
       <w:bookmarkStart w:id="29" w:name="_Toc124714071"/>
-      <w:r>
-        <w:t>Muzamil khan</w:t>
+      <w:proofErr w:type="spellStart"/>
+      <w:r>
+        <w:t>Muzamil</w:t>
+      </w:r>
+      <w:proofErr w:type="spellEnd"/>
+      <w:r>
+        <w:t xml:space="preserve"> khan</w:t>
       </w:r>
       <w:bookmarkEnd w:id="29"/>
     </w:p>
@@ -13350,7 +13457,21 @@
           <w:sz w:val="24"/>
         </w:rPr>
         <w:lastRenderedPageBreak/>
-        <w:t xml:space="preserve">　　Student first pass the pre-requistes and then register the course.</w:t>
+        <w:t xml:space="preserve">　　Student first pass the pre-</w:t>
+      </w:r>
+      <w:proofErr w:type="spellStart"/>
+      <w:r>
+        <w:rPr>
+          <w:sz w:val="24"/>
+        </w:rPr>
+        <w:t>requistes</w:t>
+      </w:r>
+      <w:proofErr w:type="spellEnd"/>
+      <w:r>
+        <w:rPr>
+          <w:sz w:val="24"/>
+        </w:rPr>
+        <w:t xml:space="preserve"> and then register the course.</w:t>
       </w:r>
     </w:p>
     <w:p>
@@ -27220,11 +27341,19 @@
         <w:t xml:space="preserve"> </w:t>
       </w:r>
       <w:bookmarkStart w:id="54" w:name="_Toc124714095"/>
+      <w:proofErr w:type="spellStart"/>
       <w:r>
         <w:rPr>
           <w:sz w:val="32"/>
         </w:rPr>
-        <w:t>Maaz Khan</w:t>
+        <w:t>Maaz</w:t>
+      </w:r>
+      <w:proofErr w:type="spellEnd"/>
+      <w:r>
+        <w:rPr>
+          <w:sz w:val="32"/>
+        </w:rPr>
+        <w:t xml:space="preserve"> Khan</w:t>
       </w:r>
       <w:bookmarkEnd w:id="54"/>
     </w:p>
@@ -27641,7 +27770,25 @@
           <w:sz w:val="28"/>
           <w:szCs w:val="28"/>
         </w:rPr>
-        <w:t>Generating of feedback is easy for the ceo or manager to understand</w:t>
+        <w:t xml:space="preserve">Generating of feedback is easy for the </w:t>
+      </w:r>
+      <w:proofErr w:type="spellStart"/>
+      <w:r>
+        <w:rPr>
+          <w:rFonts w:ascii="Times New Roman" w:hAnsi="Times New Roman" w:cs="Times New Roman"/>
+          <w:sz w:val="28"/>
+          <w:szCs w:val="28"/>
+        </w:rPr>
+        <w:t>ceo</w:t>
+      </w:r>
+      <w:proofErr w:type="spellEnd"/>
+      <w:r>
+        <w:rPr>
+          <w:rFonts w:ascii="Times New Roman" w:hAnsi="Times New Roman" w:cs="Times New Roman"/>
+          <w:sz w:val="28"/>
+          <w:szCs w:val="28"/>
+        </w:rPr>
+        <w:t xml:space="preserve"> or manager to understand</w:t>
       </w:r>
     </w:p>
     <w:p>
@@ -29098,7 +29245,23 @@
         <w:t xml:space="preserve">Operation: </w:t>
       </w:r>
       <w:r>
-        <w:t xml:space="preserve">  enter_data(id: string, card_no: int)</w:t>
+        <w:t xml:space="preserve">  </w:t>
+      </w:r>
+      <w:proofErr w:type="spellStart"/>
+      <w:r>
+        <w:t>enter_data</w:t>
+      </w:r>
+      <w:proofErr w:type="spellEnd"/>
+      <w:r>
+        <w:t xml:space="preserve">(id: string, </w:t>
+      </w:r>
+      <w:proofErr w:type="spellStart"/>
+      <w:r>
+        <w:t>card_no</w:t>
+      </w:r>
+      <w:proofErr w:type="spellEnd"/>
+      <w:r>
+        <w:t>: int)</w:t>
       </w:r>
     </w:p>
     <w:p>
@@ -29223,7 +29386,15 @@
         <w:t xml:space="preserve">Precondition: </w:t>
       </w:r>
       <w:r>
-        <w:t>the student cleared pre-requistes and payment.</w:t>
+        <w:t>the student cleared pre-</w:t>
+      </w:r>
+      <w:proofErr w:type="spellStart"/>
+      <w:r>
+        <w:t>requistes</w:t>
+      </w:r>
+      <w:proofErr w:type="spellEnd"/>
+      <w:r>
+        <w:t xml:space="preserve"> and payment.</w:t>
       </w:r>
     </w:p>
     <w:p>
@@ -30393,7 +30564,25 @@
                 <w:sz w:val="24"/>
                 <w:szCs w:val="24"/>
               </w:rPr>
-              <w:t xml:space="preserve">of student dto was created </w:t>
+              <w:t xml:space="preserve">of student </w:t>
+            </w:r>
+            <w:proofErr w:type="spellStart"/>
+            <w:r>
+              <w:rPr>
+                <w:rFonts w:ascii="Times New Roman" w:eastAsia="MS Gothic" w:hAnsi="Times New Roman" w:cs="Times New Roman"/>
+                <w:sz w:val="24"/>
+                <w:szCs w:val="24"/>
+              </w:rPr>
+              <w:t>dto</w:t>
+            </w:r>
+            <w:proofErr w:type="spellEnd"/>
+            <w:r>
+              <w:rPr>
+                <w:rFonts w:ascii="Times New Roman" w:eastAsia="MS Gothic" w:hAnsi="Times New Roman" w:cs="Times New Roman"/>
+                <w:sz w:val="24"/>
+                <w:szCs w:val="24"/>
+              </w:rPr>
+              <w:t xml:space="preserve"> was created </w:t>
             </w:r>
           </w:p>
           <w:p>
@@ -30410,24 +30599,25 @@
                 <w:sz w:val="24"/>
                 <w:szCs w:val="24"/>
               </w:rPr>
-              <w:t xml:space="preserve"> instance of controloer was created </w:t>
-            </w:r>
-          </w:p>
-          <w:p>
-            <w:pPr>
+              <w:t xml:space="preserve"> instance of </w:t>
+            </w:r>
+            <w:proofErr w:type="spellStart"/>
+            <w:r>
               <w:rPr>
                 <w:rFonts w:ascii="Times New Roman" w:hAnsi="Times New Roman" w:cs="Times New Roman"/>
                 <w:sz w:val="24"/>
                 <w:szCs w:val="24"/>
               </w:rPr>
-            </w:pPr>
+              <w:t>controloer</w:t>
+            </w:r>
+            <w:proofErr w:type="spellEnd"/>
             <w:r>
               <w:rPr>
                 <w:rFonts w:ascii="Times New Roman" w:hAnsi="Times New Roman" w:cs="Times New Roman"/>
                 <w:sz w:val="24"/>
                 <w:szCs w:val="24"/>
               </w:rPr>
-              <w:t xml:space="preserve">  association was formed between controller and sms factory.</w:t>
+              <w:t xml:space="preserve"> was created </w:t>
             </w:r>
           </w:p>
           <w:p>
@@ -30444,7 +30634,96 @@
                 <w:sz w:val="24"/>
                 <w:szCs w:val="24"/>
               </w:rPr>
-              <w:t xml:space="preserve">  Assosciation was build between dal and sql.</w:t>
+              <w:t xml:space="preserve">  association was formed between controller and </w:t>
+            </w:r>
+            <w:proofErr w:type="spellStart"/>
+            <w:r>
+              <w:rPr>
+                <w:rFonts w:ascii="Times New Roman" w:hAnsi="Times New Roman" w:cs="Times New Roman"/>
+                <w:sz w:val="24"/>
+                <w:szCs w:val="24"/>
+              </w:rPr>
+              <w:t>sms</w:t>
+            </w:r>
+            <w:proofErr w:type="spellEnd"/>
+            <w:r>
+              <w:rPr>
+                <w:rFonts w:ascii="Times New Roman" w:hAnsi="Times New Roman" w:cs="Times New Roman"/>
+                <w:sz w:val="24"/>
+                <w:szCs w:val="24"/>
+              </w:rPr>
+              <w:t xml:space="preserve"> factory.</w:t>
+            </w:r>
+          </w:p>
+          <w:p>
+            <w:pPr>
+              <w:rPr>
+                <w:rFonts w:ascii="Times New Roman" w:hAnsi="Times New Roman" w:cs="Times New Roman"/>
+                <w:sz w:val="24"/>
+                <w:szCs w:val="24"/>
+              </w:rPr>
+            </w:pPr>
+            <w:r>
+              <w:rPr>
+                <w:rFonts w:ascii="Times New Roman" w:hAnsi="Times New Roman" w:cs="Times New Roman"/>
+                <w:sz w:val="24"/>
+                <w:szCs w:val="24"/>
+              </w:rPr>
+              <w:t xml:space="preserve">  </w:t>
+            </w:r>
+            <w:proofErr w:type="spellStart"/>
+            <w:r>
+              <w:rPr>
+                <w:rFonts w:ascii="Times New Roman" w:hAnsi="Times New Roman" w:cs="Times New Roman"/>
+                <w:sz w:val="24"/>
+                <w:szCs w:val="24"/>
+              </w:rPr>
+              <w:t>Assosciation</w:t>
+            </w:r>
+            <w:proofErr w:type="spellEnd"/>
+            <w:r>
+              <w:rPr>
+                <w:rFonts w:ascii="Times New Roman" w:hAnsi="Times New Roman" w:cs="Times New Roman"/>
+                <w:sz w:val="24"/>
+                <w:szCs w:val="24"/>
+              </w:rPr>
+              <w:t xml:space="preserve"> was </w:t>
+            </w:r>
+            <w:proofErr w:type="spellStart"/>
+            <w:r>
+              <w:rPr>
+                <w:rFonts w:ascii="Times New Roman" w:hAnsi="Times New Roman" w:cs="Times New Roman"/>
+                <w:sz w:val="24"/>
+                <w:szCs w:val="24"/>
+              </w:rPr>
+              <w:t>build</w:t>
+            </w:r>
+            <w:proofErr w:type="spellEnd"/>
+            <w:r>
+              <w:rPr>
+                <w:rFonts w:ascii="Times New Roman" w:hAnsi="Times New Roman" w:cs="Times New Roman"/>
+                <w:sz w:val="24"/>
+                <w:szCs w:val="24"/>
+              </w:rPr>
+              <w:t xml:space="preserve"> between dal and </w:t>
+            </w:r>
+            <w:proofErr w:type="spellStart"/>
+            <w:r>
+              <w:rPr>
+                <w:rFonts w:ascii="Times New Roman" w:hAnsi="Times New Roman" w:cs="Times New Roman"/>
+                <w:sz w:val="24"/>
+                <w:szCs w:val="24"/>
+              </w:rPr>
+              <w:t>sql</w:t>
+            </w:r>
+            <w:proofErr w:type="spellEnd"/>
+            <w:r>
+              <w:rPr>
+                <w:rFonts w:ascii="Times New Roman" w:hAnsi="Times New Roman" w:cs="Times New Roman"/>
+                <w:sz w:val="24"/>
+                <w:szCs w:val="24"/>
+              </w:rPr>
+              <w:t>.</w:t>
             </w:r>
           </w:p>
           <w:p>
@@ -31121,8 +31400,16 @@
         <w:rPr>
           <w:lang w:bidi="ur-PK"/>
         </w:rPr>
-        <w:t>Muddassir ali</w:t>
-      </w:r>
+        <w:t xml:space="preserve">Muddassir </w:t>
+      </w:r>
+      <w:proofErr w:type="spellStart"/>
+      <w:r>
+        <w:rPr>
+          <w:lang w:bidi="ur-PK"/>
+        </w:rPr>
+        <w:t>ali</w:t>
+      </w:r>
+      <w:proofErr w:type="spellEnd"/>
     </w:p>
     <w:p>
       <w:pPr>
@@ -31910,6 +32197,495 @@
     </w:p>
     <w:p>
       <w:pPr>
+        <w:pStyle w:val="Heading4"/>
+      </w:pPr>
+      <w:r>
+        <w:t xml:space="preserve">ID: </w:t>
+      </w:r>
+      <w:r>
+        <w:t>T00</w:t>
+      </w:r>
+      <w:r>
+        <w:t>4</w:t>
+      </w:r>
+      <w:r>
+        <w:t xml:space="preserve"> </w:t>
+      </w:r>
+    </w:p>
+    <w:p>
+      <w:pPr>
+        <w:rPr>
+          <w:sz w:val="26"/>
+          <w:szCs w:val="26"/>
+        </w:rPr>
+      </w:pPr>
+      <w:r>
+        <w:rPr>
+          <w:sz w:val="26"/>
+          <w:szCs w:val="26"/>
+        </w:rPr>
+        <w:t xml:space="preserve">Title: Ensure that </w:t>
+      </w:r>
+      <w:r>
+        <w:rPr>
+          <w:sz w:val="26"/>
+          <w:szCs w:val="26"/>
+        </w:rPr>
+        <w:t xml:space="preserve">email address </w:t>
+      </w:r>
+      <w:r>
+        <w:rPr>
+          <w:sz w:val="26"/>
+          <w:szCs w:val="26"/>
+        </w:rPr>
+        <w:t xml:space="preserve"> is not entered null</w:t>
+      </w:r>
+      <w:r>
+        <w:rPr>
+          <w:sz w:val="26"/>
+          <w:szCs w:val="26"/>
+        </w:rPr>
+        <w:t>.</w:t>
+      </w:r>
+    </w:p>
+    <w:p>
+      <w:pPr>
+        <w:rPr>
+          <w:b/>
+          <w:bCs/>
+          <w:sz w:val="26"/>
+          <w:szCs w:val="26"/>
+        </w:rPr>
+      </w:pPr>
+      <w:r>
+        <w:rPr>
+          <w:b/>
+          <w:bCs/>
+          <w:sz w:val="26"/>
+          <w:szCs w:val="26"/>
+        </w:rPr>
+        <w:t>Steps:</w:t>
+      </w:r>
+    </w:p>
+    <w:p>
+      <w:pPr>
+        <w:pStyle w:val="ListParagraph"/>
+        <w:numPr>
+          <w:ilvl w:val="0"/>
+          <w:numId w:val="29"/>
+        </w:numPr>
+        <w:rPr>
+          <w:sz w:val="26"/>
+          <w:szCs w:val="26"/>
+        </w:rPr>
+      </w:pPr>
+      <w:r>
+        <w:rPr>
+          <w:sz w:val="26"/>
+          <w:szCs w:val="26"/>
+        </w:rPr>
+        <w:t xml:space="preserve">Click on </w:t>
+      </w:r>
+      <w:r>
+        <w:rPr>
+          <w:b/>
+          <w:bCs/>
+          <w:sz w:val="26"/>
+          <w:szCs w:val="26"/>
+        </w:rPr>
+        <w:t xml:space="preserve">signup </w:t>
+      </w:r>
+      <w:r>
+        <w:rPr>
+          <w:sz w:val="26"/>
+          <w:szCs w:val="26"/>
+        </w:rPr>
+        <w:t>button on UI dashboard</w:t>
+      </w:r>
+    </w:p>
+    <w:p>
+      <w:pPr>
+        <w:pStyle w:val="ListParagraph"/>
+        <w:numPr>
+          <w:ilvl w:val="0"/>
+          <w:numId w:val="29"/>
+        </w:numPr>
+        <w:rPr>
+          <w:sz w:val="26"/>
+          <w:szCs w:val="26"/>
+        </w:rPr>
+      </w:pPr>
+      <w:r>
+        <w:rPr>
+          <w:sz w:val="26"/>
+          <w:szCs w:val="26"/>
+        </w:rPr>
+        <w:t xml:space="preserve">Enter other details but </w:t>
+      </w:r>
+      <w:r>
+        <w:rPr>
+          <w:sz w:val="26"/>
+          <w:szCs w:val="26"/>
+        </w:rPr>
+        <w:t>email address</w:t>
+      </w:r>
+      <w:r>
+        <w:rPr>
+          <w:sz w:val="26"/>
+          <w:szCs w:val="26"/>
+        </w:rPr>
+        <w:t xml:space="preserve"> remains null </w:t>
+      </w:r>
+    </w:p>
+    <w:p>
+      <w:pPr>
+        <w:pStyle w:val="ListParagraph"/>
+        <w:numPr>
+          <w:ilvl w:val="0"/>
+          <w:numId w:val="29"/>
+        </w:numPr>
+        <w:rPr>
+          <w:sz w:val="26"/>
+          <w:szCs w:val="26"/>
+        </w:rPr>
+      </w:pPr>
+      <w:r>
+        <w:rPr>
+          <w:sz w:val="26"/>
+          <w:szCs w:val="26"/>
+        </w:rPr>
+        <w:t xml:space="preserve">Click on register. </w:t>
+      </w:r>
+    </w:p>
+    <w:p>
+      <w:pPr>
+        <w:ind w:left="420"/>
+        <w:rPr>
+          <w:sz w:val="26"/>
+          <w:szCs w:val="26"/>
+        </w:rPr>
+      </w:pPr>
+      <w:r>
+        <w:rPr>
+          <w:b/>
+          <w:bCs/>
+          <w:sz w:val="26"/>
+          <w:szCs w:val="26"/>
+        </w:rPr>
+        <w:t xml:space="preserve">Expected result: </w:t>
+      </w:r>
+      <w:r>
+        <w:rPr>
+          <w:sz w:val="26"/>
+          <w:szCs w:val="26"/>
+        </w:rPr>
+        <w:t xml:space="preserve">Error message is displayed due to the </w:t>
+      </w:r>
+      <w:r>
+        <w:rPr>
+          <w:sz w:val="26"/>
+          <w:szCs w:val="26"/>
+        </w:rPr>
+        <w:t>email</w:t>
+      </w:r>
+      <w:r>
+        <w:rPr>
+          <w:sz w:val="26"/>
+          <w:szCs w:val="26"/>
+        </w:rPr>
+        <w:t xml:space="preserve"> is not null and provide </w:t>
+      </w:r>
+      <w:r>
+        <w:rPr>
+          <w:sz w:val="26"/>
+          <w:szCs w:val="26"/>
+        </w:rPr>
+        <w:t xml:space="preserve"> </w:t>
+      </w:r>
+      <w:r>
+        <w:rPr>
+          <w:sz w:val="26"/>
+          <w:szCs w:val="26"/>
+        </w:rPr>
+        <w:t>a</w:t>
+      </w:r>
+      <w:r>
+        <w:rPr>
+          <w:sz w:val="26"/>
+          <w:szCs w:val="26"/>
+        </w:rPr>
+        <w:t xml:space="preserve"> valid email</w:t>
+      </w:r>
+      <w:r>
+        <w:rPr>
+          <w:sz w:val="26"/>
+          <w:szCs w:val="26"/>
+        </w:rPr>
+        <w:t xml:space="preserve">  with at least </w:t>
+      </w:r>
+      <w:r>
+        <w:rPr>
+          <w:sz w:val="26"/>
+          <w:szCs w:val="26"/>
+        </w:rPr>
+        <w:t>10</w:t>
+      </w:r>
+      <w:r>
+        <w:rPr>
+          <w:sz w:val="26"/>
+          <w:szCs w:val="26"/>
+        </w:rPr>
+        <w:t xml:space="preserve"> character.</w:t>
+      </w:r>
+    </w:p>
+    <w:p>
+      <w:pPr>
+        <w:pStyle w:val="Heading4"/>
+      </w:pPr>
+      <w:r>
+        <w:t xml:space="preserve">ID: </w:t>
+      </w:r>
+      <w:r>
+        <w:t>T00</w:t>
+      </w:r>
+      <w:r>
+        <w:t>5</w:t>
+      </w:r>
+      <w:r>
+        <w:t xml:space="preserve"> </w:t>
+      </w:r>
+    </w:p>
+    <w:p>
+      <w:pPr>
+        <w:rPr>
+          <w:sz w:val="26"/>
+          <w:szCs w:val="26"/>
+        </w:rPr>
+      </w:pPr>
+      <w:r>
+        <w:rPr>
+          <w:sz w:val="26"/>
+          <w:szCs w:val="26"/>
+        </w:rPr>
+        <w:t xml:space="preserve">Title: Ensure that email </w:t>
+      </w:r>
+      <w:r>
+        <w:rPr>
+          <w:sz w:val="26"/>
+          <w:szCs w:val="26"/>
+        </w:rPr>
+        <w:t>password</w:t>
+      </w:r>
+      <w:r>
+        <w:rPr>
+          <w:sz w:val="26"/>
+          <w:szCs w:val="26"/>
+        </w:rPr>
+        <w:t xml:space="preserve">  is not entered null.</w:t>
+      </w:r>
+    </w:p>
+    <w:p>
+      <w:pPr>
+        <w:rPr>
+          <w:b/>
+          <w:bCs/>
+          <w:sz w:val="26"/>
+          <w:szCs w:val="26"/>
+        </w:rPr>
+      </w:pPr>
+      <w:r>
+        <w:rPr>
+          <w:b/>
+          <w:bCs/>
+          <w:sz w:val="26"/>
+          <w:szCs w:val="26"/>
+        </w:rPr>
+        <w:t>Steps:</w:t>
+      </w:r>
+    </w:p>
+    <w:p>
+      <w:pPr>
+        <w:pStyle w:val="ListParagraph"/>
+        <w:numPr>
+          <w:ilvl w:val="0"/>
+          <w:numId w:val="30"/>
+        </w:numPr>
+        <w:rPr>
+          <w:sz w:val="26"/>
+          <w:szCs w:val="26"/>
+        </w:rPr>
+      </w:pPr>
+      <w:r>
+        <w:rPr>
+          <w:sz w:val="26"/>
+          <w:szCs w:val="26"/>
+        </w:rPr>
+        <w:t xml:space="preserve">Click on </w:t>
+      </w:r>
+      <w:r>
+        <w:rPr>
+          <w:b/>
+          <w:bCs/>
+          <w:sz w:val="26"/>
+          <w:szCs w:val="26"/>
+        </w:rPr>
+        <w:t xml:space="preserve">signup </w:t>
+      </w:r>
+      <w:r>
+        <w:rPr>
+          <w:sz w:val="26"/>
+          <w:szCs w:val="26"/>
+        </w:rPr>
+        <w:t>button on UI dashboard</w:t>
+      </w:r>
+    </w:p>
+    <w:p>
+      <w:pPr>
+        <w:pStyle w:val="ListParagraph"/>
+        <w:numPr>
+          <w:ilvl w:val="0"/>
+          <w:numId w:val="30"/>
+        </w:numPr>
+        <w:rPr>
+          <w:sz w:val="26"/>
+          <w:szCs w:val="26"/>
+        </w:rPr>
+      </w:pPr>
+      <w:r>
+        <w:rPr>
+          <w:sz w:val="26"/>
+          <w:szCs w:val="26"/>
+        </w:rPr>
+        <w:t xml:space="preserve">Enter other details but </w:t>
+      </w:r>
+      <w:r>
+        <w:rPr>
+          <w:sz w:val="26"/>
+          <w:szCs w:val="26"/>
+        </w:rPr>
+        <w:t>password</w:t>
+      </w:r>
+      <w:r>
+        <w:rPr>
+          <w:sz w:val="26"/>
+          <w:szCs w:val="26"/>
+        </w:rPr>
+        <w:t xml:space="preserve"> remains null </w:t>
+      </w:r>
+    </w:p>
+    <w:p>
+      <w:pPr>
+        <w:pStyle w:val="ListParagraph"/>
+        <w:numPr>
+          <w:ilvl w:val="0"/>
+          <w:numId w:val="30"/>
+        </w:numPr>
+        <w:rPr>
+          <w:sz w:val="26"/>
+          <w:szCs w:val="26"/>
+        </w:rPr>
+      </w:pPr>
+      <w:r>
+        <w:rPr>
+          <w:sz w:val="26"/>
+          <w:szCs w:val="26"/>
+        </w:rPr>
+        <w:t xml:space="preserve">Click on register. </w:t>
+      </w:r>
+    </w:p>
+    <w:p>
+      <w:pPr>
+        <w:ind w:left="420"/>
+        <w:rPr>
+          <w:sz w:val="26"/>
+          <w:szCs w:val="26"/>
+        </w:rPr>
+      </w:pPr>
+      <w:r>
+        <w:rPr>
+          <w:b/>
+          <w:bCs/>
+          <w:sz w:val="26"/>
+          <w:szCs w:val="26"/>
+        </w:rPr>
+        <w:t xml:space="preserve">Expected result: </w:t>
+      </w:r>
+      <w:r>
+        <w:rPr>
+          <w:sz w:val="26"/>
+          <w:szCs w:val="26"/>
+        </w:rPr>
+        <w:t>Error message is displayed due to the</w:t>
+      </w:r>
+      <w:r>
+        <w:rPr>
+          <w:sz w:val="26"/>
+          <w:szCs w:val="26"/>
+        </w:rPr>
+        <w:t xml:space="preserve"> password</w:t>
+      </w:r>
+      <w:r>
+        <w:rPr>
+          <w:sz w:val="26"/>
+          <w:szCs w:val="26"/>
+        </w:rPr>
+        <w:t xml:space="preserve"> is not null and provide  a valid </w:t>
+      </w:r>
+      <w:r>
+        <w:rPr>
+          <w:sz w:val="26"/>
+          <w:szCs w:val="26"/>
+        </w:rPr>
+        <w:t>password</w:t>
+      </w:r>
+      <w:r>
+        <w:rPr>
+          <w:sz w:val="26"/>
+          <w:szCs w:val="26"/>
+        </w:rPr>
+        <w:t xml:space="preserve">  with at least </w:t>
+      </w:r>
+      <w:r>
+        <w:rPr>
+          <w:sz w:val="26"/>
+          <w:szCs w:val="26"/>
+        </w:rPr>
+        <w:t>8</w:t>
+      </w:r>
+      <w:r>
+        <w:rPr>
+          <w:sz w:val="26"/>
+          <w:szCs w:val="26"/>
+        </w:rPr>
+        <w:t xml:space="preserve"> character.</w:t>
+      </w:r>
+    </w:p>
+    <w:p>
+      <w:pPr>
+        <w:rPr>
+          <w:sz w:val="26"/>
+          <w:szCs w:val="26"/>
+        </w:rPr>
+      </w:pPr>
+    </w:p>
+    <w:p>
+      <w:pPr>
+        <w:rPr>
+          <w:sz w:val="26"/>
+          <w:szCs w:val="26"/>
+        </w:rPr>
+      </w:pPr>
+    </w:p>
+    <w:p>
+      <w:pPr>
+        <w:rPr>
+          <w:sz w:val="26"/>
+          <w:szCs w:val="26"/>
+        </w:rPr>
+      </w:pPr>
+    </w:p>
+    <w:p>
+      <w:pPr>
         <w:rPr>
           <w:sz w:val="26"/>
           <w:szCs w:val="26"/>
@@ -32577,6 +33353,92 @@
     </w:lvl>
   </w:abstractNum>
   <w:abstractNum w:abstractNumId="6" w15:restartNumberingAfterBreak="0">
+    <w:nsid w:val="14B76B33"/>
+    <w:multiLevelType w:val="hybridMultilevel"/>
+    <w:tmpl w:val="E7066E56"/>
+    <w:lvl w:ilvl="0" w:tplc="FFFFFFFF">
+      <w:start w:val="1"/>
+      <w:numFmt w:val="decimal"/>
+      <w:lvlText w:val="%1."/>
+      <w:lvlJc w:val="left"/>
+      <w:pPr>
+        <w:ind w:left="780" w:hanging="360"/>
+      </w:pPr>
+    </w:lvl>
+    <w:lvl w:ilvl="1" w:tplc="FFFFFFFF" w:tentative="1">
+      <w:start w:val="1"/>
+      <w:numFmt w:val="lowerLetter"/>
+      <w:lvlText w:val="%2."/>
+      <w:lvlJc w:val="left"/>
+      <w:pPr>
+        <w:ind w:left="1500" w:hanging="360"/>
+      </w:pPr>
+    </w:lvl>
+    <w:lvl w:ilvl="2" w:tplc="FFFFFFFF" w:tentative="1">
+      <w:start w:val="1"/>
+      <w:numFmt w:val="lowerRoman"/>
+      <w:lvlText w:val="%3."/>
+      <w:lvlJc w:val="right"/>
+      <w:pPr>
+        <w:ind w:left="2220" w:hanging="180"/>
+      </w:pPr>
+    </w:lvl>
+    <w:lvl w:ilvl="3" w:tplc="FFFFFFFF" w:tentative="1">
+      <w:start w:val="1"/>
+      <w:numFmt w:val="decimal"/>
+      <w:lvlText w:val="%4."/>
+      <w:lvlJc w:val="left"/>
+      <w:pPr>
+        <w:ind w:left="2940" w:hanging="360"/>
+      </w:pPr>
+    </w:lvl>
+    <w:lvl w:ilvl="4" w:tplc="FFFFFFFF" w:tentative="1">
+      <w:start w:val="1"/>
+      <w:numFmt w:val="lowerLetter"/>
+      <w:lvlText w:val="%5."/>
+      <w:lvlJc w:val="left"/>
+      <w:pPr>
+        <w:ind w:left="3660" w:hanging="360"/>
+      </w:pPr>
+    </w:lvl>
+    <w:lvl w:ilvl="5" w:tplc="FFFFFFFF" w:tentative="1">
+      <w:start w:val="1"/>
+      <w:numFmt w:val="lowerRoman"/>
+      <w:lvlText w:val="%6."/>
+      <w:lvlJc w:val="right"/>
+      <w:pPr>
+        <w:ind w:left="4380" w:hanging="180"/>
+      </w:pPr>
+    </w:lvl>
+    <w:lvl w:ilvl="6" w:tplc="FFFFFFFF" w:tentative="1">
+      <w:start w:val="1"/>
+      <w:numFmt w:val="decimal"/>
+      <w:lvlText w:val="%7."/>
+      <w:lvlJc w:val="left"/>
+      <w:pPr>
+        <w:ind w:left="5100" w:hanging="360"/>
+      </w:pPr>
+    </w:lvl>
+    <w:lvl w:ilvl="7" w:tplc="FFFFFFFF" w:tentative="1">
+      <w:start w:val="1"/>
+      <w:numFmt w:val="lowerLetter"/>
+      <w:lvlText w:val="%8."/>
+      <w:lvlJc w:val="left"/>
+      <w:pPr>
+        <w:ind w:left="5820" w:hanging="360"/>
+      </w:pPr>
+    </w:lvl>
+    <w:lvl w:ilvl="8" w:tplc="FFFFFFFF" w:tentative="1">
+      <w:start w:val="1"/>
+      <w:numFmt w:val="lowerRoman"/>
+      <w:lvlText w:val="%9."/>
+      <w:lvlJc w:val="right"/>
+      <w:pPr>
+        <w:ind w:left="6540" w:hanging="180"/>
+      </w:pPr>
+    </w:lvl>
+  </w:abstractNum>
+  <w:abstractNum w:abstractNumId="7" w15:restartNumberingAfterBreak="0">
     <w:nsid w:val="164A4E2B"/>
     <w:multiLevelType w:val="multilevel"/>
     <w:tmpl w:val="164A4E2B"/>
@@ -32689,7 +33551,7 @@
       </w:rPr>
     </w:lvl>
   </w:abstractNum>
-  <w:abstractNum w:abstractNumId="7" w15:restartNumberingAfterBreak="0">
+  <w:abstractNum w:abstractNumId="8" w15:restartNumberingAfterBreak="0">
     <w:nsid w:val="20E2358B"/>
     <w:multiLevelType w:val="multilevel"/>
     <w:tmpl w:val="20E2358B"/>
@@ -32778,7 +33640,7 @@
       </w:pPr>
     </w:lvl>
   </w:abstractNum>
-  <w:abstractNum w:abstractNumId="8" w15:restartNumberingAfterBreak="0">
+  <w:abstractNum w:abstractNumId="9" w15:restartNumberingAfterBreak="0">
     <w:nsid w:val="2A1761E6"/>
     <w:multiLevelType w:val="multilevel"/>
     <w:tmpl w:val="2A1761E6"/>
@@ -32867,7 +33729,7 @@
       </w:pPr>
     </w:lvl>
   </w:abstractNum>
-  <w:abstractNum w:abstractNumId="9" w15:restartNumberingAfterBreak="0">
+  <w:abstractNum w:abstractNumId="10" w15:restartNumberingAfterBreak="0">
     <w:nsid w:val="2BFE6D8B"/>
     <w:multiLevelType w:val="multilevel"/>
     <w:tmpl w:val="2BFE6D8B"/>
@@ -32953,7 +33815,7 @@
       </w:pPr>
     </w:lvl>
   </w:abstractNum>
-  <w:abstractNum w:abstractNumId="10" w15:restartNumberingAfterBreak="0">
+  <w:abstractNum w:abstractNumId="11" w15:restartNumberingAfterBreak="0">
     <w:nsid w:val="2CD933DA"/>
     <w:multiLevelType w:val="multilevel"/>
     <w:tmpl w:val="2CD933DA"/>
@@ -33042,7 +33904,7 @@
       </w:pPr>
     </w:lvl>
   </w:abstractNum>
-  <w:abstractNum w:abstractNumId="11" w15:restartNumberingAfterBreak="0">
+  <w:abstractNum w:abstractNumId="12" w15:restartNumberingAfterBreak="0">
     <w:nsid w:val="2D60690E"/>
     <w:multiLevelType w:val="multilevel"/>
     <w:tmpl w:val="2D60690E"/>
@@ -33155,7 +34017,7 @@
       </w:rPr>
     </w:lvl>
   </w:abstractNum>
-  <w:abstractNum w:abstractNumId="12" w15:restartNumberingAfterBreak="0">
+  <w:abstractNum w:abstractNumId="13" w15:restartNumberingAfterBreak="0">
     <w:nsid w:val="2E2629BE"/>
     <w:multiLevelType w:val="multilevel"/>
     <w:tmpl w:val="2E2629BE"/>
@@ -33244,7 +34106,93 @@
       </w:pPr>
     </w:lvl>
   </w:abstractNum>
-  <w:abstractNum w:abstractNumId="13" w15:restartNumberingAfterBreak="0">
+  <w:abstractNum w:abstractNumId="14" w15:restartNumberingAfterBreak="0">
+    <w:nsid w:val="315841CA"/>
+    <w:multiLevelType w:val="hybridMultilevel"/>
+    <w:tmpl w:val="E7066E56"/>
+    <w:lvl w:ilvl="0" w:tplc="FFFFFFFF">
+      <w:start w:val="1"/>
+      <w:numFmt w:val="decimal"/>
+      <w:lvlText w:val="%1."/>
+      <w:lvlJc w:val="left"/>
+      <w:pPr>
+        <w:ind w:left="780" w:hanging="360"/>
+      </w:pPr>
+    </w:lvl>
+    <w:lvl w:ilvl="1" w:tplc="FFFFFFFF" w:tentative="1">
+      <w:start w:val="1"/>
+      <w:numFmt w:val="lowerLetter"/>
+      <w:lvlText w:val="%2."/>
+      <w:lvlJc w:val="left"/>
+      <w:pPr>
+        <w:ind w:left="1500" w:hanging="360"/>
+      </w:pPr>
+    </w:lvl>
+    <w:lvl w:ilvl="2" w:tplc="FFFFFFFF" w:tentative="1">
+      <w:start w:val="1"/>
+      <w:numFmt w:val="lowerRoman"/>
+      <w:lvlText w:val="%3."/>
+      <w:lvlJc w:val="right"/>
+      <w:pPr>
+        <w:ind w:left="2220" w:hanging="180"/>
+      </w:pPr>
+    </w:lvl>
+    <w:lvl w:ilvl="3" w:tplc="FFFFFFFF" w:tentative="1">
+      <w:start w:val="1"/>
+      <w:numFmt w:val="decimal"/>
+      <w:lvlText w:val="%4."/>
+      <w:lvlJc w:val="left"/>
+      <w:pPr>
+        <w:ind w:left="2940" w:hanging="360"/>
+      </w:pPr>
+    </w:lvl>
+    <w:lvl w:ilvl="4" w:tplc="FFFFFFFF" w:tentative="1">
+      <w:start w:val="1"/>
+      <w:numFmt w:val="lowerLetter"/>
+      <w:lvlText w:val="%5."/>
+      <w:lvlJc w:val="left"/>
+      <w:pPr>
+        <w:ind w:left="3660" w:hanging="360"/>
+      </w:pPr>
+    </w:lvl>
+    <w:lvl w:ilvl="5" w:tplc="FFFFFFFF" w:tentative="1">
+      <w:start w:val="1"/>
+      <w:numFmt w:val="lowerRoman"/>
+      <w:lvlText w:val="%6."/>
+      <w:lvlJc w:val="right"/>
+      <w:pPr>
+        <w:ind w:left="4380" w:hanging="180"/>
+      </w:pPr>
+    </w:lvl>
+    <w:lvl w:ilvl="6" w:tplc="FFFFFFFF" w:tentative="1">
+      <w:start w:val="1"/>
+      <w:numFmt w:val="decimal"/>
+      <w:lvlText w:val="%7."/>
+      <w:lvlJc w:val="left"/>
+      <w:pPr>
+        <w:ind w:left="5100" w:hanging="360"/>
+      </w:pPr>
+    </w:lvl>
+    <w:lvl w:ilvl="7" w:tplc="FFFFFFFF" w:tentative="1">
+      <w:start w:val="1"/>
+      <w:numFmt w:val="lowerLetter"/>
+      <w:lvlText w:val="%8."/>
+      <w:lvlJc w:val="left"/>
+      <w:pPr>
+        <w:ind w:left="5820" w:hanging="360"/>
+      </w:pPr>
+    </w:lvl>
+    <w:lvl w:ilvl="8" w:tplc="FFFFFFFF" w:tentative="1">
+      <w:start w:val="1"/>
+      <w:numFmt w:val="lowerRoman"/>
+      <w:lvlText w:val="%9."/>
+      <w:lvlJc w:val="right"/>
+      <w:pPr>
+        <w:ind w:left="6540" w:hanging="180"/>
+      </w:pPr>
+    </w:lvl>
+  </w:abstractNum>
+  <w:abstractNum w:abstractNumId="15" w15:restartNumberingAfterBreak="0">
     <w:nsid w:val="32202B99"/>
     <w:multiLevelType w:val="multilevel"/>
     <w:tmpl w:val="32202B99"/>
@@ -33333,7 +34281,7 @@
       </w:pPr>
     </w:lvl>
   </w:abstractNum>
-  <w:abstractNum w:abstractNumId="14" w15:restartNumberingAfterBreak="0">
+  <w:abstractNum w:abstractNumId="16" w15:restartNumberingAfterBreak="0">
     <w:nsid w:val="32732509"/>
     <w:multiLevelType w:val="multilevel"/>
     <w:tmpl w:val="32732509"/>
@@ -33422,7 +34370,7 @@
       </w:pPr>
     </w:lvl>
   </w:abstractNum>
-  <w:abstractNum w:abstractNumId="15" w15:restartNumberingAfterBreak="0">
+  <w:abstractNum w:abstractNumId="17" w15:restartNumberingAfterBreak="0">
     <w:nsid w:val="395F25CA"/>
     <w:multiLevelType w:val="multilevel"/>
     <w:tmpl w:val="395F25CA"/>
@@ -33535,7 +34483,7 @@
       </w:rPr>
     </w:lvl>
   </w:abstractNum>
-  <w:abstractNum w:abstractNumId="16" w15:restartNumberingAfterBreak="0">
+  <w:abstractNum w:abstractNumId="18" w15:restartNumberingAfterBreak="0">
     <w:nsid w:val="44DC735D"/>
     <w:multiLevelType w:val="multilevel"/>
     <w:tmpl w:val="44DC735D"/>
@@ -33624,7 +34572,7 @@
       </w:pPr>
     </w:lvl>
   </w:abstractNum>
-  <w:abstractNum w:abstractNumId="17" w15:restartNumberingAfterBreak="0">
+  <w:abstractNum w:abstractNumId="19" w15:restartNumberingAfterBreak="0">
     <w:nsid w:val="450A4EFB"/>
     <w:multiLevelType w:val="multilevel"/>
     <w:tmpl w:val="450A4EFB"/>
@@ -33713,7 +34661,7 @@
       </w:pPr>
     </w:lvl>
   </w:abstractNum>
-  <w:abstractNum w:abstractNumId="18" w15:restartNumberingAfterBreak="0">
+  <w:abstractNum w:abstractNumId="20" w15:restartNumberingAfterBreak="0">
     <w:nsid w:val="459819F2"/>
     <w:multiLevelType w:val="multilevel"/>
     <w:tmpl w:val="459819F2"/>
@@ -33802,7 +34750,7 @@
       </w:pPr>
     </w:lvl>
   </w:abstractNum>
-  <w:abstractNum w:abstractNumId="19" w15:restartNumberingAfterBreak="0">
+  <w:abstractNum w:abstractNumId="21" w15:restartNumberingAfterBreak="0">
     <w:nsid w:val="46D51A17"/>
     <w:multiLevelType w:val="multilevel"/>
     <w:tmpl w:val="46D51A17"/>
@@ -33891,7 +34839,7 @@
       </w:pPr>
     </w:lvl>
   </w:abstractNum>
-  <w:abstractNum w:abstractNumId="20" w15:restartNumberingAfterBreak="0">
+  <w:abstractNum w:abstractNumId="22" w15:restartNumberingAfterBreak="0">
     <w:nsid w:val="48F52ECE"/>
     <w:multiLevelType w:val="hybridMultilevel"/>
     <w:tmpl w:val="E7066E56"/>
@@ -33977,7 +34925,7 @@
       </w:pPr>
     </w:lvl>
   </w:abstractNum>
-  <w:abstractNum w:abstractNumId="21" w15:restartNumberingAfterBreak="0">
+  <w:abstractNum w:abstractNumId="23" w15:restartNumberingAfterBreak="0">
     <w:nsid w:val="503C5FD0"/>
     <w:multiLevelType w:val="multilevel"/>
     <w:tmpl w:val="503C5FD0"/>
@@ -34066,7 +35014,7 @@
       </w:pPr>
     </w:lvl>
   </w:abstractNum>
-  <w:abstractNum w:abstractNumId="22" w15:restartNumberingAfterBreak="0">
+  <w:abstractNum w:abstractNumId="24" w15:restartNumberingAfterBreak="0">
     <w:nsid w:val="547A0C18"/>
     <w:multiLevelType w:val="multilevel"/>
     <w:tmpl w:val="547A0C18"/>
@@ -34155,7 +35103,7 @@
       </w:pPr>
     </w:lvl>
   </w:abstractNum>
-  <w:abstractNum w:abstractNumId="23" w15:restartNumberingAfterBreak="0">
+  <w:abstractNum w:abstractNumId="25" w15:restartNumberingAfterBreak="0">
     <w:nsid w:val="58161734"/>
     <w:multiLevelType w:val="multilevel"/>
     <w:tmpl w:val="58161734"/>
@@ -34244,7 +35192,7 @@
       </w:pPr>
     </w:lvl>
   </w:abstractNum>
-  <w:abstractNum w:abstractNumId="24" w15:restartNumberingAfterBreak="0">
+  <w:abstractNum w:abstractNumId="26" w15:restartNumberingAfterBreak="0">
     <w:nsid w:val="658A2E81"/>
     <w:multiLevelType w:val="multilevel"/>
     <w:tmpl w:val="658A2E81"/>
@@ -34333,7 +35281,7 @@
       </w:pPr>
     </w:lvl>
   </w:abstractNum>
-  <w:abstractNum w:abstractNumId="25" w15:restartNumberingAfterBreak="0">
+  <w:abstractNum w:abstractNumId="27" w15:restartNumberingAfterBreak="0">
     <w:nsid w:val="6D3D04F1"/>
     <w:multiLevelType w:val="multilevel"/>
     <w:tmpl w:val="6D3D04F1"/>
@@ -34423,7 +35371,7 @@
       </w:pPr>
     </w:lvl>
   </w:abstractNum>
-  <w:abstractNum w:abstractNumId="26" w15:restartNumberingAfterBreak="0">
+  <w:abstractNum w:abstractNumId="28" w15:restartNumberingAfterBreak="0">
     <w:nsid w:val="7DB27BE8"/>
     <w:multiLevelType w:val="hybridMultilevel"/>
     <w:tmpl w:val="E7066E56"/>
@@ -34509,7 +35457,7 @@
       </w:pPr>
     </w:lvl>
   </w:abstractNum>
-  <w:abstractNum w:abstractNumId="27" w15:restartNumberingAfterBreak="0">
+  <w:abstractNum w:abstractNumId="29" w15:restartNumberingAfterBreak="0">
     <w:nsid w:val="7F0E1723"/>
     <w:multiLevelType w:val="multilevel"/>
     <w:tmpl w:val="7F0E1723"/>
@@ -34596,13 +35544,13 @@
     </w:lvl>
   </w:abstractNum>
   <w:num w:numId="1" w16cid:durableId="1384282476">
-    <w:abstractNumId w:val="25"/>
+    <w:abstractNumId w:val="27"/>
   </w:num>
   <w:num w:numId="2" w16cid:durableId="948700932">
-    <w:abstractNumId w:val="15"/>
+    <w:abstractNumId w:val="17"/>
   </w:num>
   <w:num w:numId="3" w16cid:durableId="1779181019">
-    <w:abstractNumId w:val="27"/>
+    <w:abstractNumId w:val="29"/>
     <w:lvlOverride w:ilvl="0">
       <w:startOverride w:val="1"/>
     </w:lvlOverride>
@@ -34632,40 +35580,40 @@
     </w:lvlOverride>
   </w:num>
   <w:num w:numId="4" w16cid:durableId="1017193659">
-    <w:abstractNumId w:val="24"/>
+    <w:abstractNumId w:val="26"/>
   </w:num>
   <w:num w:numId="5" w16cid:durableId="1027946260">
-    <w:abstractNumId w:val="12"/>
+    <w:abstractNumId w:val="13"/>
   </w:num>
   <w:num w:numId="6" w16cid:durableId="1221284359">
     <w:abstractNumId w:val="1"/>
   </w:num>
   <w:num w:numId="7" w16cid:durableId="1064907658">
-    <w:abstractNumId w:val="22"/>
+    <w:abstractNumId w:val="24"/>
   </w:num>
   <w:num w:numId="8" w16cid:durableId="9113810">
-    <w:abstractNumId w:val="13"/>
+    <w:abstractNumId w:val="15"/>
   </w:num>
   <w:num w:numId="9" w16cid:durableId="996299812">
-    <w:abstractNumId w:val="8"/>
+    <w:abstractNumId w:val="9"/>
   </w:num>
   <w:num w:numId="10" w16cid:durableId="925115471">
-    <w:abstractNumId w:val="19"/>
+    <w:abstractNumId w:val="21"/>
   </w:num>
   <w:num w:numId="11" w16cid:durableId="1349791865">
-    <w:abstractNumId w:val="23"/>
+    <w:abstractNumId w:val="25"/>
   </w:num>
   <w:num w:numId="12" w16cid:durableId="1853833336">
-    <w:abstractNumId w:val="16"/>
+    <w:abstractNumId w:val="18"/>
   </w:num>
   <w:num w:numId="13" w16cid:durableId="1345595674">
-    <w:abstractNumId w:val="17"/>
+    <w:abstractNumId w:val="19"/>
   </w:num>
   <w:num w:numId="14" w16cid:durableId="1681545260">
     <w:abstractNumId w:val="3"/>
   </w:num>
   <w:num w:numId="15" w16cid:durableId="1617828432">
-    <w:abstractNumId w:val="10"/>
+    <w:abstractNumId w:val="11"/>
   </w:num>
   <w:num w:numId="16" w16cid:durableId="45958321">
     <w:abstractNumId w:val="2"/>
@@ -34698,40 +35646,46 @@
     </w:lvlOverride>
   </w:num>
   <w:num w:numId="17" w16cid:durableId="844174215">
-    <w:abstractNumId w:val="9"/>
+    <w:abstractNumId w:val="10"/>
   </w:num>
   <w:num w:numId="18" w16cid:durableId="1475372417">
     <w:abstractNumId w:val="5"/>
   </w:num>
   <w:num w:numId="19" w16cid:durableId="396829137">
-    <w:abstractNumId w:val="11"/>
+    <w:abstractNumId w:val="12"/>
   </w:num>
   <w:num w:numId="20" w16cid:durableId="435371553">
-    <w:abstractNumId w:val="7"/>
+    <w:abstractNumId w:val="8"/>
   </w:num>
   <w:num w:numId="21" w16cid:durableId="794057208">
-    <w:abstractNumId w:val="21"/>
+    <w:abstractNumId w:val="23"/>
   </w:num>
   <w:num w:numId="22" w16cid:durableId="167868978">
-    <w:abstractNumId w:val="18"/>
+    <w:abstractNumId w:val="20"/>
   </w:num>
   <w:num w:numId="23" w16cid:durableId="459342974">
     <w:abstractNumId w:val="4"/>
   </w:num>
   <w:num w:numId="24" w16cid:durableId="2083871866">
-    <w:abstractNumId w:val="14"/>
+    <w:abstractNumId w:val="16"/>
   </w:num>
   <w:num w:numId="25" w16cid:durableId="1929659108">
-    <w:abstractNumId w:val="6"/>
+    <w:abstractNumId w:val="7"/>
   </w:num>
   <w:num w:numId="26" w16cid:durableId="2048943856">
     <w:abstractNumId w:val="0"/>
   </w:num>
   <w:num w:numId="27" w16cid:durableId="956179778">
-    <w:abstractNumId w:val="26"/>
+    <w:abstractNumId w:val="28"/>
   </w:num>
   <w:num w:numId="28" w16cid:durableId="1365595763">
-    <w:abstractNumId w:val="20"/>
+    <w:abstractNumId w:val="22"/>
+  </w:num>
+  <w:num w:numId="29" w16cid:durableId="719675365">
+    <w:abstractNumId w:val="14"/>
+  </w:num>
+  <w:num w:numId="30" w16cid:durableId="1594970923">
+    <w:abstractNumId w:val="6"/>
   </w:num>
 </w:numbering>
 </file>

</xml_diff>